<commit_message>
Use case and sequence added
</commit_message>
<xml_diff>
--- a/Whole Project WordDoc.docx
+++ b/Whole Project WordDoc.docx
@@ -8,25 +8,34 @@
           <w:lang w:val="en-US"/>
         </w:rPr>
       </w:pPr>
+      <w:proofErr w:type="gramStart"/>
       <w:r>
         <w:rPr>
           <w:lang w:val="en-US"/>
         </w:rPr>
         <w:t xml:space="preserve">Activity </w:t>
       </w:r>
-    </w:p>
-    <w:p>
-      <w:pPr>
-        <w:rPr>
-          <w:lang w:val="en-US"/>
-        </w:rPr>
-      </w:pPr>
-      <w:r>
-        <w:rPr>
+      <w:r>
+        <w:rPr>
+          <w:lang w:val="en-US"/>
+        </w:rPr>
+        <w:t xml:space="preserve"> Diagram</w:t>
+      </w:r>
+      <w:proofErr w:type="gramEnd"/>
+    </w:p>
+    <w:p>
+      <w:pPr>
+        <w:rPr>
+          <w:lang w:val="en-US"/>
+        </w:rPr>
+      </w:pPr>
+      <w:r>
+        <w:rPr>
+          <w:noProof/>
           <w:lang w:val="en-US"/>
         </w:rPr>
         <w:drawing>
-          <wp:inline distT="0" distB="0" distL="0" distR="0" wp14:anchorId="10970749" wp14:editId="4190F7BE">
+          <wp:inline distT="0" distB="0" distL="0" distR="0" wp14:anchorId="10970749" wp14:editId="5765C694">
             <wp:extent cx="5943600" cy="5901690"/>
             <wp:effectExtent l="0" t="0" r="0" b="3810"/>
             <wp:docPr id="1" name="Picture 1"/>
@@ -41,7 +50,7 @@
                     <pic:cNvPicPr/>
                   </pic:nvPicPr>
                   <pic:blipFill>
-                    <a:blip r:embed="rId4"/>
+                    <a:blip r:embed="rId6"/>
                     <a:stretch>
                       <a:fillRect/>
                     </a:stretch>
@@ -62,6 +71,412 @@
         </w:drawing>
       </w:r>
     </w:p>
+    <w:p>
+      <w:pPr>
+        <w:rPr>
+          <w:lang w:val="en-US"/>
+        </w:rPr>
+      </w:pPr>
+    </w:p>
+    <w:p>
+      <w:pPr>
+        <w:rPr>
+          <w:lang w:val="en-US"/>
+        </w:rPr>
+      </w:pPr>
+    </w:p>
+    <w:p>
+      <w:pPr>
+        <w:rPr>
+          <w:lang w:val="en-US"/>
+        </w:rPr>
+      </w:pPr>
+    </w:p>
+    <w:p>
+      <w:pPr>
+        <w:rPr>
+          <w:lang w:val="en-US"/>
+        </w:rPr>
+      </w:pPr>
+    </w:p>
+    <w:p>
+      <w:pPr>
+        <w:tabs>
+          <w:tab w:val="left" w:pos="4224"/>
+        </w:tabs>
+        <w:rPr>
+          <w:lang w:val="en-US"/>
+        </w:rPr>
+      </w:pPr>
+      <w:r>
+        <w:rPr>
+          <w:lang w:val="en-US"/>
+        </w:rPr>
+        <w:tab/>
+      </w:r>
+    </w:p>
+    <w:p>
+      <w:pPr>
+        <w:tabs>
+          <w:tab w:val="left" w:pos="4224"/>
+        </w:tabs>
+        <w:rPr>
+          <w:lang w:val="en-US"/>
+        </w:rPr>
+      </w:pPr>
+    </w:p>
+    <w:p>
+      <w:pPr>
+        <w:tabs>
+          <w:tab w:val="left" w:pos="4224"/>
+        </w:tabs>
+        <w:rPr>
+          <w:lang w:val="en-US"/>
+        </w:rPr>
+      </w:pPr>
+    </w:p>
+    <w:p>
+      <w:pPr>
+        <w:tabs>
+          <w:tab w:val="left" w:pos="4224"/>
+        </w:tabs>
+        <w:jc w:val="center"/>
+        <w:rPr>
+          <w:b/>
+          <w:bCs/>
+          <w:sz w:val="72"/>
+          <w:szCs w:val="72"/>
+          <w:lang w:val="en-US"/>
+        </w:rPr>
+      </w:pPr>
+      <w:r>
+        <w:rPr>
+          <w:b/>
+          <w:bCs/>
+          <w:sz w:val="72"/>
+          <w:szCs w:val="72"/>
+          <w:lang w:val="en-US"/>
+        </w:rPr>
+        <w:lastRenderedPageBreak/>
+        <w:t>Use Cass Diagram</w:t>
+      </w:r>
+    </w:p>
+    <w:p>
+      <w:pPr>
+        <w:tabs>
+          <w:tab w:val="left" w:pos="4224"/>
+        </w:tabs>
+        <w:rPr>
+          <w:b/>
+          <w:bCs/>
+          <w:sz w:val="28"/>
+          <w:szCs w:val="28"/>
+          <w:lang w:val="en-US"/>
+        </w:rPr>
+      </w:pPr>
+      <w:r>
+        <w:rPr>
+          <w:b/>
+          <w:bCs/>
+          <w:sz w:val="28"/>
+          <w:szCs w:val="28"/>
+          <w:lang w:val="en-US"/>
+        </w:rPr>
+        <w:t xml:space="preserve">The Use Case Diagram shows how the main actors—Student, Instructor, and Admin—interact with the </w:t>
+      </w:r>
+      <w:proofErr w:type="spellStart"/>
+      <w:r>
+        <w:rPr>
+          <w:b/>
+          <w:bCs/>
+          <w:sz w:val="28"/>
+          <w:szCs w:val="28"/>
+          <w:lang w:val="en-US"/>
+        </w:rPr>
+        <w:t>SkillForge</w:t>
+      </w:r>
+      <w:proofErr w:type="spellEnd"/>
+      <w:r>
+        <w:rPr>
+          <w:b/>
+          <w:bCs/>
+          <w:sz w:val="28"/>
+          <w:szCs w:val="28"/>
+          <w:lang w:val="en-US"/>
+        </w:rPr>
+        <w:t xml:space="preserve"> Learning Platform. It outlines each actor’s goals and the system’s core functionalities. This diagram provides a clear overview of the system’s main features and user roles.</w:t>
+      </w:r>
+    </w:p>
+    <w:p>
+      <w:pPr>
+        <w:tabs>
+          <w:tab w:val="left" w:pos="4224"/>
+        </w:tabs>
+        <w:rPr>
+          <w:b/>
+          <w:bCs/>
+          <w:sz w:val="28"/>
+          <w:szCs w:val="28"/>
+          <w:lang w:val="en-US"/>
+        </w:rPr>
+      </w:pPr>
+      <w:r>
+        <w:rPr>
+          <w:noProof/>
+        </w:rPr>
+        <w:drawing>
+          <wp:inline distT="0" distB="0" distL="0" distR="0" wp14:anchorId="210DB171" wp14:editId="3964BB4D">
+            <wp:extent cx="5943600" cy="5913120"/>
+            <wp:effectExtent l="0" t="0" r="0" b="0"/>
+            <wp:docPr id="4" name="Picture 4"/>
+            <wp:cNvGraphicFramePr>
+              <a:graphicFrameLocks xmlns:a="http://schemas.openxmlformats.org/drawingml/2006/main" noChangeAspect="1"/>
+            </wp:cNvGraphicFramePr>
+            <a:graphic xmlns:a="http://schemas.openxmlformats.org/drawingml/2006/main">
+              <a:graphicData uri="http://schemas.openxmlformats.org/drawingml/2006/picture">
+                <pic:pic xmlns:pic="http://schemas.openxmlformats.org/drawingml/2006/picture">
+                  <pic:nvPicPr>
+                    <pic:cNvPr id="0" name="Picture 8"/>
+                    <pic:cNvPicPr>
+                      <a:picLocks noChangeAspect="1" noChangeArrowheads="1"/>
+                    </pic:cNvPicPr>
+                  </pic:nvPicPr>
+                  <pic:blipFill>
+                    <a:blip r:embed="rId7">
+                      <a:extLst>
+                        <a:ext uri="{28A0092B-C50C-407E-A947-70E740481C1C}">
+                          <a14:useLocalDpi xmlns:a14="http://schemas.microsoft.com/office/drawing/2010/main" val="0"/>
+                        </a:ext>
+                      </a:extLst>
+                    </a:blip>
+                    <a:srcRect/>
+                    <a:stretch>
+                      <a:fillRect/>
+                    </a:stretch>
+                  </pic:blipFill>
+                  <pic:spPr bwMode="auto">
+                    <a:xfrm>
+                      <a:off x="0" y="0"/>
+                      <a:ext cx="5943600" cy="5913120"/>
+                    </a:xfrm>
+                    <a:prstGeom prst="rect">
+                      <a:avLst/>
+                    </a:prstGeom>
+                    <a:noFill/>
+                    <a:ln>
+                      <a:noFill/>
+                    </a:ln>
+                  </pic:spPr>
+                </pic:pic>
+              </a:graphicData>
+            </a:graphic>
+          </wp:inline>
+        </w:drawing>
+      </w:r>
+    </w:p>
+    <w:p>
+      <w:pPr>
+        <w:tabs>
+          <w:tab w:val="left" w:pos="4224"/>
+        </w:tabs>
+        <w:jc w:val="center"/>
+        <w:rPr>
+          <w:b/>
+          <w:bCs/>
+          <w:sz w:val="72"/>
+          <w:szCs w:val="72"/>
+          <w:lang w:val="en-US"/>
+        </w:rPr>
+      </w:pPr>
+      <w:r>
+        <w:rPr>
+          <w:b/>
+          <w:bCs/>
+          <w:sz w:val="72"/>
+          <w:szCs w:val="72"/>
+          <w:lang w:val="en-US"/>
+        </w:rPr>
+        <w:lastRenderedPageBreak/>
+        <w:t>Sequence Diagram</w:t>
+      </w:r>
+    </w:p>
+    <w:p>
+      <w:pPr>
+        <w:tabs>
+          <w:tab w:val="left" w:pos="4224"/>
+        </w:tabs>
+        <w:rPr>
+          <w:b/>
+          <w:bCs/>
+          <w:sz w:val="28"/>
+          <w:szCs w:val="28"/>
+          <w:lang w:val="en-US"/>
+        </w:rPr>
+      </w:pPr>
+      <w:r>
+        <w:rPr>
+          <w:b/>
+          <w:bCs/>
+          <w:sz w:val="28"/>
+          <w:szCs w:val="28"/>
+          <w:lang w:val="en-US"/>
+        </w:rPr>
+        <w:t xml:space="preserve">This sequence diagram illustrates the interaction between the Student, User Interface, Course Service, and </w:t>
+      </w:r>
+      <w:proofErr w:type="spellStart"/>
+      <w:r>
+        <w:rPr>
+          <w:b/>
+          <w:bCs/>
+          <w:sz w:val="28"/>
+          <w:szCs w:val="28"/>
+          <w:lang w:val="en-US"/>
+        </w:rPr>
+        <w:t>JsonDatabaseManager</w:t>
+      </w:r>
+      <w:proofErr w:type="spellEnd"/>
+      <w:r>
+        <w:rPr>
+          <w:b/>
+          <w:bCs/>
+          <w:sz w:val="28"/>
+          <w:szCs w:val="28"/>
+          <w:lang w:val="en-US"/>
+        </w:rPr>
+        <w:t xml:space="preserve"> during the “Enroll in a Course” process. It shows how a student views available courses, selects one, and how the system processes the enrollment request by communicating with the database. This diagram is important because it visualizes the message flow and timing between system components, helping developers understand how different parts of </w:t>
+      </w:r>
+      <w:proofErr w:type="spellStart"/>
+      <w:r>
+        <w:rPr>
+          <w:b/>
+          <w:bCs/>
+          <w:sz w:val="28"/>
+          <w:szCs w:val="28"/>
+          <w:lang w:val="en-US"/>
+        </w:rPr>
+        <w:t>SkillForge</w:t>
+      </w:r>
+      <w:proofErr w:type="spellEnd"/>
+      <w:r>
+        <w:rPr>
+          <w:b/>
+          <w:bCs/>
+          <w:sz w:val="28"/>
+          <w:szCs w:val="28"/>
+          <w:lang w:val="en-US"/>
+        </w:rPr>
+        <w:t xml:space="preserve"> collaborate to complete the enrollment operation.</w:t>
+      </w:r>
+    </w:p>
+    <w:p>
+      <w:pPr>
+        <w:tabs>
+          <w:tab w:val="left" w:pos="4224"/>
+        </w:tabs>
+        <w:rPr>
+          <w:lang w:val="en-US"/>
+        </w:rPr>
+      </w:pPr>
+      <w:r>
+        <w:rPr>
+          <w:noProof/>
+        </w:rPr>
+        <w:drawing>
+          <wp:inline distT="0" distB="0" distL="0" distR="0" wp14:anchorId="038BC7D2" wp14:editId="247D71D2">
+            <wp:extent cx="5935980" cy="4808220"/>
+            <wp:effectExtent l="0" t="0" r="7620" b="0"/>
+            <wp:docPr id="3" name="Picture 3"/>
+            <wp:cNvGraphicFramePr>
+              <a:graphicFrameLocks xmlns:a="http://schemas.openxmlformats.org/drawingml/2006/main" noChangeAspect="1"/>
+            </wp:cNvGraphicFramePr>
+            <a:graphic xmlns:a="http://schemas.openxmlformats.org/drawingml/2006/main">
+              <a:graphicData uri="http://schemas.openxmlformats.org/drawingml/2006/picture">
+                <pic:pic xmlns:pic="http://schemas.openxmlformats.org/drawingml/2006/picture">
+                  <pic:nvPicPr>
+                    <pic:cNvPr id="0" name="Picture 6"/>
+                    <pic:cNvPicPr>
+                      <a:picLocks noChangeAspect="1" noChangeArrowheads="1"/>
+                    </pic:cNvPicPr>
+                  </pic:nvPicPr>
+                  <pic:blipFill>
+                    <a:blip r:embed="rId8">
+                      <a:extLst>
+                        <a:ext uri="{28A0092B-C50C-407E-A947-70E740481C1C}">
+                          <a14:useLocalDpi xmlns:a14="http://schemas.microsoft.com/office/drawing/2010/main" val="0"/>
+                        </a:ext>
+                      </a:extLst>
+                    </a:blip>
+                    <a:srcRect/>
+                    <a:stretch>
+                      <a:fillRect/>
+                    </a:stretch>
+                  </pic:blipFill>
+                  <pic:spPr bwMode="auto">
+                    <a:xfrm>
+                      <a:off x="0" y="0"/>
+                      <a:ext cx="5935980" cy="4808220"/>
+                    </a:xfrm>
+                    <a:prstGeom prst="rect">
+                      <a:avLst/>
+                    </a:prstGeom>
+                    <a:noFill/>
+                    <a:ln>
+                      <a:noFill/>
+                    </a:ln>
+                  </pic:spPr>
+                </pic:pic>
+              </a:graphicData>
+            </a:graphic>
+          </wp:inline>
+        </w:drawing>
+      </w:r>
+    </w:p>
+    <w:p>
+      <w:pPr>
+        <w:tabs>
+          <w:tab w:val="left" w:pos="4224"/>
+        </w:tabs>
+        <w:rPr>
+          <w:noProof/>
+        </w:rPr>
+      </w:pPr>
+    </w:p>
+    <w:p>
+      <w:pPr>
+        <w:tabs>
+          <w:tab w:val="left" w:pos="4224"/>
+        </w:tabs>
+        <w:rPr>
+          <w:noProof/>
+        </w:rPr>
+      </w:pPr>
+    </w:p>
+    <w:p>
+      <w:pPr>
+        <w:tabs>
+          <w:tab w:val="left" w:pos="4224"/>
+        </w:tabs>
+        <w:jc w:val="center"/>
+        <w:rPr>
+          <w:b/>
+          <w:bCs/>
+          <w:sz w:val="72"/>
+          <w:szCs w:val="72"/>
+          <w:lang w:val="en-US"/>
+        </w:rPr>
+      </w:pPr>
+      <w:r>
+        <w:rPr>
+          <w:b/>
+          <w:bCs/>
+          <w:sz w:val="72"/>
+          <w:szCs w:val="72"/>
+          <w:lang w:val="en-US"/>
+        </w:rPr>
+        <w:lastRenderedPageBreak/>
+        <w:t>Class Diagram</w:t>
+      </w:r>
+    </w:p>
     <w:sectPr>
       <w:pgSz w:w="12240" w:h="15840"/>
       <w:pgMar w:top="1440" w:right="1440" w:bottom="1440" w:left="1440" w:header="720" w:footer="720" w:gutter="0"/>
@@ -70,6 +485,56 @@
     </w:sectPr>
   </w:body>
 </w:document>
+</file>
+
+<file path=word/endnotes.xml><?xml version="1.0" encoding="utf-8"?>
+<w:endnotes xmlns:wpc="http://schemas.microsoft.com/office/word/2010/wordprocessingCanvas" xmlns:cx="http://schemas.microsoft.com/office/drawing/2014/chartex" xmlns:cx1="http://schemas.microsoft.com/office/drawing/2015/9/8/chartex" xmlns:cx2="http://schemas.microsoft.com/office/drawing/2015/10/21/chartex" xmlns:cx3="http://schemas.microsoft.com/office/drawing/2016/5/9/chartex" xmlns:cx4="http://schemas.microsoft.com/office/drawing/2016/5/10/chartex" xmlns:cx5="http://schemas.microsoft.com/office/drawing/2016/5/11/chartex" xmlns:cx6="http://schemas.microsoft.com/office/drawing/2016/5/12/chartex" xmlns:cx7="http://schemas.microsoft.com/office/drawing/2016/5/13/chartex" xmlns:cx8="http://schemas.microsoft.com/office/drawing/2016/5/14/chartex" xmlns:mc="http://schemas.openxmlformats.org/markup-compatibility/2006" xmlns:aink="http://schemas.microsoft.com/office/drawing/2016/ink" xmlns:am3d="http://schemas.microsoft.com/office/drawing/2017/model3d" xmlns:o="urn:schemas-microsoft-com:office:office" xmlns:oel="http://schemas.microsoft.com/office/2019/extlst" xmlns:r="http://schemas.openxmlformats.org/officeDocument/2006/relationships" xmlns:m="http://schemas.openxmlformats.org/officeDocument/2006/math" xmlns:v="urn:schemas-microsoft-com:vml" xmlns:wp14="http://schemas.microsoft.com/office/word/2010/wordprocessingDrawing" xmlns:wp="http://schemas.openxmlformats.org/drawingml/2006/wordprocessingDrawing" xmlns:w10="urn:schemas-microsoft-com:office:word" xmlns:w="http://schemas.openxmlformats.org/wordprocessingml/2006/main" xmlns:w14="http://schemas.microsoft.com/office/word/2010/wordml" xmlns:w15="http://schemas.microsoft.com/office/word/2012/wordml" xmlns:w16cex="http://schemas.microsoft.com/office/word/2018/wordml/cex" xmlns:w16cid="http://schemas.microsoft.com/office/word/2016/wordml/cid" xmlns:w16="http://schemas.microsoft.com/office/word/2018/wordml" xmlns:w16sdtdh="http://schemas.microsoft.com/office/word/2020/wordml/sdtdatahash" xmlns:w16se="http://schemas.microsoft.com/office/word/2015/wordml/symex" xmlns:wpg="http://schemas.microsoft.com/office/word/2010/wordprocessingGroup" xmlns:wpi="http://schemas.microsoft.com/office/word/2010/wordprocessingInk" xmlns:wne="http://schemas.microsoft.com/office/word/2006/wordml" xmlns:wps="http://schemas.microsoft.com/office/word/2010/wordprocessingShape" mc:Ignorable="w14 w15 w16se w16cid w16 w16cex w16sdtdh wp14">
+  <w:endnote w:type="separator" w:id="-1">
+    <w:p>
+      <w:pPr>
+        <w:spacing w:after="0" w:line="240" w:lineRule="auto"/>
+      </w:pPr>
+      <w:r>
+        <w:separator/>
+      </w:r>
+    </w:p>
+  </w:endnote>
+  <w:endnote w:type="continuationSeparator" w:id="0">
+    <w:p>
+      <w:pPr>
+        <w:spacing w:after="0" w:line="240" w:lineRule="auto"/>
+      </w:pPr>
+      <w:r>
+        <w:continuationSeparator/>
+      </w:r>
+    </w:p>
+  </w:endnote>
+</w:endnotes>
+</file>
+
+<file path=word/footnotes.xml><?xml version="1.0" encoding="utf-8"?>
+<w:footnotes xmlns:wpc="http://schemas.microsoft.com/office/word/2010/wordprocessingCanvas" xmlns:cx="http://schemas.microsoft.com/office/drawing/2014/chartex" xmlns:cx1="http://schemas.microsoft.com/office/drawing/2015/9/8/chartex" xmlns:cx2="http://schemas.microsoft.com/office/drawing/2015/10/21/chartex" xmlns:cx3="http://schemas.microsoft.com/office/drawing/2016/5/9/chartex" xmlns:cx4="http://schemas.microsoft.com/office/drawing/2016/5/10/chartex" xmlns:cx5="http://schemas.microsoft.com/office/drawing/2016/5/11/chartex" xmlns:cx6="http://schemas.microsoft.com/office/drawing/2016/5/12/chartex" xmlns:cx7="http://schemas.microsoft.com/office/drawing/2016/5/13/chartex" xmlns:cx8="http://schemas.microsoft.com/office/drawing/2016/5/14/chartex" xmlns:mc="http://schemas.openxmlformats.org/markup-compatibility/2006" xmlns:aink="http://schemas.microsoft.com/office/drawing/2016/ink" xmlns:am3d="http://schemas.microsoft.com/office/drawing/2017/model3d" xmlns:o="urn:schemas-microsoft-com:office:office" xmlns:oel="http://schemas.microsoft.com/office/2019/extlst" xmlns:r="http://schemas.openxmlformats.org/officeDocument/2006/relationships" xmlns:m="http://schemas.openxmlformats.org/officeDocument/2006/math" xmlns:v="urn:schemas-microsoft-com:vml" xmlns:wp14="http://schemas.microsoft.com/office/word/2010/wordprocessingDrawing" xmlns:wp="http://schemas.openxmlformats.org/drawingml/2006/wordprocessingDrawing" xmlns:w10="urn:schemas-microsoft-com:office:word" xmlns:w="http://schemas.openxmlformats.org/wordprocessingml/2006/main" xmlns:w14="http://schemas.microsoft.com/office/word/2010/wordml" xmlns:w15="http://schemas.microsoft.com/office/word/2012/wordml" xmlns:w16cex="http://schemas.microsoft.com/office/word/2018/wordml/cex" xmlns:w16cid="http://schemas.microsoft.com/office/word/2016/wordml/cid" xmlns:w16="http://schemas.microsoft.com/office/word/2018/wordml" xmlns:w16sdtdh="http://schemas.microsoft.com/office/word/2020/wordml/sdtdatahash" xmlns:w16se="http://schemas.microsoft.com/office/word/2015/wordml/symex" xmlns:wpg="http://schemas.microsoft.com/office/word/2010/wordprocessingGroup" xmlns:wpi="http://schemas.microsoft.com/office/word/2010/wordprocessingInk" xmlns:wne="http://schemas.microsoft.com/office/word/2006/wordml" xmlns:wps="http://schemas.microsoft.com/office/word/2010/wordprocessingShape" mc:Ignorable="w14 w15 w16se w16cid w16 w16cex w16sdtdh wp14">
+  <w:footnote w:type="separator" w:id="-1">
+    <w:p>
+      <w:pPr>
+        <w:spacing w:after="0" w:line="240" w:lineRule="auto"/>
+      </w:pPr>
+      <w:r>
+        <w:separator/>
+      </w:r>
+    </w:p>
+  </w:footnote>
+  <w:footnote w:type="continuationSeparator" w:id="0">
+    <w:p>
+      <w:pPr>
+        <w:spacing w:after="0" w:line="240" w:lineRule="auto"/>
+      </w:pPr>
+      <w:r>
+        <w:continuationSeparator/>
+      </w:r>
+    </w:p>
+  </w:footnote>
+</w:footnotes>
 </file>
 
 <file path=word/styles.xml><?xml version="1.0" encoding="utf-8"?>
@@ -989,6 +1454,50 @@
       <w:spacing w:val="5"/>
     </w:rPr>
   </w:style>
+  <w:style w:type="paragraph" w:styleId="Header">
+    <w:name w:val="header"/>
+    <w:basedOn w:val="Normal"/>
+    <w:link w:val="HeaderChar"/>
+    <w:uiPriority w:val="99"/>
+    <w:unhideWhenUsed/>
+    <w:rsid w:val="002006DF"/>
+    <w:pPr>
+      <w:tabs>
+        <w:tab w:val="center" w:pos="4680"/>
+        <w:tab w:val="right" w:pos="9360"/>
+      </w:tabs>
+      <w:spacing w:after="0" w:line="240" w:lineRule="auto"/>
+    </w:pPr>
+  </w:style>
+  <w:style w:type="character" w:customStyle="1" w:styleId="HeaderChar">
+    <w:name w:val="Header Char"/>
+    <w:basedOn w:val="DefaultParagraphFont"/>
+    <w:link w:val="Header"/>
+    <w:uiPriority w:val="99"/>
+    <w:rsid w:val="002006DF"/>
+  </w:style>
+  <w:style w:type="paragraph" w:styleId="Footer">
+    <w:name w:val="footer"/>
+    <w:basedOn w:val="Normal"/>
+    <w:link w:val="FooterChar"/>
+    <w:uiPriority w:val="99"/>
+    <w:unhideWhenUsed/>
+    <w:rsid w:val="002006DF"/>
+    <w:pPr>
+      <w:tabs>
+        <w:tab w:val="center" w:pos="4680"/>
+        <w:tab w:val="right" w:pos="9360"/>
+      </w:tabs>
+      <w:spacing w:after="0" w:line="240" w:lineRule="auto"/>
+    </w:pPr>
+  </w:style>
+  <w:style w:type="character" w:customStyle="1" w:styleId="FooterChar">
+    <w:name w:val="Footer Char"/>
+    <w:basedOn w:val="DefaultParagraphFont"/>
+    <w:link w:val="Footer"/>
+    <w:uiPriority w:val="99"/>
+    <w:rsid w:val="002006DF"/>
+  </w:style>
 </w:styles>
 </file>
 

</xml_diff>

<commit_message>
Update Whole Project WordDoc.docx
</commit_message>
<xml_diff>
--- a/Whole Project WordDoc.docx
+++ b/Whole Project WordDoc.docx
@@ -4,19 +4,38 @@
   <w:body>
     <w:p>
       <w:pPr>
-        <w:rPr>
+        <w:jc w:val="center"/>
+        <w:rPr>
+          <w:b/>
+          <w:bCs/>
+          <w:i/>
+          <w:iCs/>
+          <w:sz w:val="44"/>
+          <w:szCs w:val="44"/>
           <w:lang w:val="en-US"/>
         </w:rPr>
       </w:pPr>
       <w:proofErr w:type="gramStart"/>
       <w:r>
         <w:rPr>
+          <w:b/>
+          <w:bCs/>
+          <w:i/>
+          <w:iCs/>
+          <w:sz w:val="44"/>
+          <w:szCs w:val="44"/>
           <w:lang w:val="en-US"/>
         </w:rPr>
         <w:t xml:space="preserve">Activity </w:t>
       </w:r>
       <w:r>
         <w:rPr>
+          <w:b/>
+          <w:bCs/>
+          <w:i/>
+          <w:iCs/>
+          <w:sz w:val="44"/>
+          <w:szCs w:val="44"/>
           <w:lang w:val="en-US"/>
         </w:rPr>
         <w:t xml:space="preserve"> Diagram</w:t>
@@ -25,6 +44,90 @@
     </w:p>
     <w:p>
       <w:pPr>
+        <w:spacing w:after="80" w:line="240" w:lineRule="auto"/>
+      </w:pPr>
+      <w:r>
+        <w:t xml:space="preserve">This activity diagram illustrates the process of enrolling in a course within an online learning system. It shows the interaction between two main actors: the </w:t>
+      </w:r>
+      <w:r>
+        <w:rPr>
+          <w:b/>
+          <w:bCs/>
+        </w:rPr>
+        <w:t>Student</w:t>
+      </w:r>
+      <w:r>
+        <w:t xml:space="preserve"> and the </w:t>
+      </w:r>
+      <w:r>
+        <w:rPr>
+          <w:b/>
+          <w:bCs/>
+        </w:rPr>
+        <w:t>System</w:t>
+      </w:r>
+      <w:r>
+        <w:t xml:space="preserve">. The </w:t>
+      </w:r>
+      <w:proofErr w:type="spellStart"/>
+      <w:r>
+        <w:t>swimlanes</w:t>
+      </w:r>
+      <w:proofErr w:type="spellEnd"/>
+      <w:r>
+        <w:t xml:space="preserve"> divide their responsibilities clearly, demonstrating how the process flows between user input and system responses.</w:t>
+      </w:r>
+    </w:p>
+    <w:p>
+      <w:pPr>
+        <w:spacing w:after="80" w:line="240" w:lineRule="auto"/>
+      </w:pPr>
+      <w:r>
+        <w:t>The diagram begins with the student entering their username and password. If the student does not have an account, the system guides them to create one by entering their email, name, and a new password. The system then validates the input and checks whether the user already exists. Once the login or registration is successful, both paths merge, and the student proceeds to the course selection stage.</w:t>
+      </w:r>
+    </w:p>
+    <w:p>
+      <w:pPr>
+        <w:spacing w:after="80" w:line="240" w:lineRule="auto"/>
+      </w:pPr>
+      <w:r>
+        <w:t xml:space="preserve">Next, the student enters the name of the course they wish to </w:t>
+      </w:r>
+      <w:proofErr w:type="spellStart"/>
+      <w:r>
+        <w:t>enroll</w:t>
+      </w:r>
+      <w:proofErr w:type="spellEnd"/>
+      <w:r>
+        <w:t xml:space="preserve"> in, while the system checks the availability of that course. If the course is found, the student continues to the payment step and enters payment details. The system then verifies the payment. When the payment is approved, the </w:t>
+      </w:r>
+      <w:proofErr w:type="spellStart"/>
+      <w:r>
+        <w:t>enrollment</w:t>
+      </w:r>
+      <w:proofErr w:type="spellEnd"/>
+      <w:r>
+        <w:t xml:space="preserve"> is confirmed, completing the process.</w:t>
+      </w:r>
+    </w:p>
+    <w:p>
+      <w:pPr>
+        <w:spacing w:after="80" w:line="240" w:lineRule="auto"/>
+      </w:pPr>
+      <w:r>
+        <w:t xml:space="preserve">Throughout the diagram, decision nodes (diamonds) are used to represent logical choices, such as whether an account exists, whether input is valid, or whether payment is approved. Synchronization bars are used to merge different paths, ensuring a smooth flow from registration or login to final </w:t>
+      </w:r>
+      <w:proofErr w:type="spellStart"/>
+      <w:r>
+        <w:t>enrollment</w:t>
+      </w:r>
+      <w:proofErr w:type="spellEnd"/>
+      <w:r>
+        <w:t>.</w:t>
+      </w:r>
+    </w:p>
+    <w:p>
+      <w:pPr>
         <w:rPr>
           <w:lang w:val="en-US"/>
         </w:rPr>
@@ -35,9 +138,9 @@
           <w:lang w:val="en-US"/>
         </w:rPr>
         <w:drawing>
-          <wp:inline distT="0" distB="0" distL="0" distR="0" wp14:anchorId="10970749" wp14:editId="5765C694">
-            <wp:extent cx="5943600" cy="5901690"/>
-            <wp:effectExtent l="0" t="0" r="0" b="3810"/>
+          <wp:inline distT="0" distB="0" distL="0" distR="0" wp14:anchorId="10970749" wp14:editId="646D72D4">
+            <wp:extent cx="6496050" cy="4603897"/>
+            <wp:effectExtent l="0" t="0" r="0" b="6350"/>
             <wp:docPr id="1" name="Picture 1"/>
             <wp:cNvGraphicFramePr>
               <a:graphicFrameLocks xmlns:a="http://schemas.openxmlformats.org/drawingml/2006/main" noChangeAspect="1"/>
@@ -58,7 +161,7 @@
                   <pic:spPr>
                     <a:xfrm>
                       <a:off x="0" y="0"/>
-                      <a:ext cx="5943600" cy="5901690"/>
+                      <a:ext cx="6534566" cy="4631194"/>
                     </a:xfrm>
                     <a:prstGeom prst="rect">
                       <a:avLst/>
@@ -73,79 +176,8 @@
     </w:p>
     <w:p>
       <w:pPr>
-        <w:rPr>
-          <w:lang w:val="en-US"/>
-        </w:rPr>
-      </w:pPr>
-    </w:p>
-    <w:p>
-      <w:pPr>
-        <w:rPr>
-          <w:lang w:val="en-US"/>
-        </w:rPr>
-      </w:pPr>
-    </w:p>
-    <w:p>
-      <w:pPr>
-        <w:rPr>
-          <w:lang w:val="en-US"/>
-        </w:rPr>
-      </w:pPr>
-    </w:p>
-    <w:p>
-      <w:pPr>
-        <w:rPr>
-          <w:lang w:val="en-US"/>
-        </w:rPr>
-      </w:pPr>
-    </w:p>
-    <w:p>
-      <w:pPr>
-        <w:tabs>
-          <w:tab w:val="left" w:pos="4224"/>
-        </w:tabs>
-        <w:rPr>
-          <w:lang w:val="en-US"/>
-        </w:rPr>
-      </w:pPr>
-      <w:r>
-        <w:rPr>
-          <w:lang w:val="en-US"/>
-        </w:rPr>
-        <w:tab/>
-      </w:r>
-    </w:p>
-    <w:p>
-      <w:pPr>
-        <w:tabs>
-          <w:tab w:val="left" w:pos="4224"/>
-        </w:tabs>
-        <w:rPr>
-          <w:lang w:val="en-US"/>
-        </w:rPr>
-      </w:pPr>
-    </w:p>
-    <w:p>
-      <w:pPr>
-        <w:tabs>
-          <w:tab w:val="left" w:pos="4224"/>
-        </w:tabs>
-        <w:rPr>
-          <w:lang w:val="en-US"/>
-        </w:rPr>
-      </w:pPr>
-    </w:p>
-    <w:p>
-      <w:pPr>
-        <w:tabs>
-          <w:tab w:val="left" w:pos="4224"/>
-        </w:tabs>
         <w:jc w:val="center"/>
         <w:rPr>
-          <w:b/>
-          <w:bCs/>
-          <w:sz w:val="72"/>
-          <w:szCs w:val="72"/>
           <w:lang w:val="en-US"/>
         </w:rPr>
       </w:pPr>
@@ -1140,7 +1172,6 @@
   <w:style w:type="character" w:default="1" w:styleId="DefaultParagraphFont">
     <w:name w:val="Default Paragraph Font"/>
     <w:uiPriority w:val="1"/>
-    <w:semiHidden/>
     <w:unhideWhenUsed/>
   </w:style>
   <w:style w:type="table" w:default="1" w:styleId="TableNormal">

</xml_diff>